<commit_message>
Shortening scope statement to sub-200 words
</commit_message>
<xml_diff>
--- a/manuscript/fmars scope statement.docx
+++ b/manuscript/fmars scope statement.docx
@@ -19,22 +19,13 @@
     <w:p/>
     <w:p>
       <w:r>
-        <w:t xml:space="preserve">Here we report a comprehensive analysis of small, polar metabolites in particulate organic matter from the North Pacific Subtropical Gyre across two sets of </w:t>
-      </w:r>
-      <w:r>
-        <w:t xml:space="preserve">mesoscale </w:t>
-      </w:r>
-      <w:r>
-        <w:t xml:space="preserve">eddies of opposing polarity at multiple depths. </w:t>
-      </w:r>
-      <w:r>
-        <w:t xml:space="preserve">Given the importance of these features in altering the biogeochemistry of the open ocean and the associated planktonic community we expected to find changes in the molecular composition of the particulate organic matter produced, with implications for the fate of carbon exported to depth. </w:t>
-      </w:r>
-      <w:r>
-        <w:t>We use both targeted and untargeted metabolomics to document how the enrichment of eukaryotic phytoplankton at the deep chlorophyll maximum of the cyclone is reflected in the composition of the organic matter produced and show that water contained in anticyclonic eddies has a biochemical signature similar to seawater collected from deeper in the water column. The compounds measured here mediate organism interactions that have consequences for community function and carbon export. We demonstrate the importance of using untargeted methodologies alongside searches for known compounds given that the signals most different across the eddy dipoles detected in this dataset were largely uncharacterized and place an emphasis on reproducibility by collecting an entirely separate set of data from a new location a year later for comparison.</w:t>
-      </w:r>
-      <w:r>
-        <w:t xml:space="preserve"> We believe that the novel and interdisciplinary nature of this work makes it a suitable candidate for publication in Frontiers in Marine Science alongside other marine microbial metabolomics manuscripts published here previously. (232 words)</w:t>
+        <w:t>Here we report a comprehensive analysis of small, polar metabolites in particulate organic matter from the North Pacific Subtropical Gyre across two sets of mesoscale eddies of opposing polarity at multiple depths. Given the importance of these features in altering the biogeochemistry of the open ocean and the associated planktonic community we expected to find changes in the molecular composition of the particulate organic matter produced. We use both targeted and untargeted metabolomics to document how the enrichment of eukaryotic phytoplankton at the deep chlorophyll maximum of the cyclone is reflected in the composition of the organic matter produced and show that water contained in anticyclonic eddies has a biochemical signature similar to seawater collected from deeper in the water column. The compounds measured here mediate organism interactions that have consequences for community function and carbon export. We demonstrate the importance of using untargeted methodologies alongside searches for known compounds given that the signals most different across the eddy dipoles detected in this dataset were largely uncharacterized. We believe that the novel and interdisciplinary nature of this work makes it a suitable candidate for publication in Frontiers in Marine Science alongside other marine microbial metabolomics manuscripts published here previously. (</w:t>
+      </w:r>
+      <w:r>
+        <w:t>199</w:t>
+      </w:r>
+      <w:r>
+        <w:t xml:space="preserve"> words)</w:t>
       </w:r>
     </w:p>
     <w:p/>

</xml_diff>